<commit_message>
added request auth header checks and handled invalid operation exception from SOAP wrapper for specific conditions.
</commit_message>
<xml_diff>
--- a/DeploymentGuide.docx
+++ b/DeploymentGuide.docx
@@ -335,15 +335,7 @@
         <w:rPr>
           <w:lang w:val="en-US"/>
         </w:rPr>
-        <w:t>r</w:t>
-      </w:r>
-      <w:bookmarkStart w:id="0" w:name="_GoBack"/>
-      <w:bookmarkEnd w:id="0"/>
-      <w:r>
-        <w:rPr>
-          <w:lang w:val="en-US"/>
-        </w:rPr>
-        <w:t xml:space="preserve">eate a new application on IIS using standard steps. </w:t>
+        <w:t xml:space="preserve">reate a new application on IIS using standard steps. </w:t>
       </w:r>
       <w:r>
         <w:rPr>
@@ -417,16 +409,34 @@
       <w:r>
         <w:t xml:space="preserve">Figure </w:t>
       </w:r>
-      <w:fldSimple w:instr=" SEQ Figure \* ARABIC ">
-        <w:r>
-          <w:rPr>
-            <w:noProof/>
-          </w:rPr>
-          <w:t>1</w:t>
-        </w:r>
-      </w:fldSimple>
-      <w:r>
-        <w:t xml:space="preserve"> Create a new application and choose the directory where you extracted the API package. Choose an application pool that has CLR version set to 4.0.</w:t>
+      <w:r>
+        <w:fldChar w:fldCharType="begin"/>
+      </w:r>
+      <w:r>
+        <w:instrText xml:space="preserve"> SEQ Figure \* ARABIC </w:instrText>
+      </w:r>
+      <w:r>
+        <w:fldChar w:fldCharType="separate"/>
+      </w:r>
+      <w:r>
+        <w:rPr>
+          <w:noProof/>
+        </w:rPr>
+        <w:t>1</w:t>
+      </w:r>
+      <w:r>
+        <w:rPr>
+          <w:noProof/>
+        </w:rPr>
+        <w:fldChar w:fldCharType="end"/>
+      </w:r>
+      <w:r>
+        <w:t xml:space="preserve"> Create a new application and choose the directory where you extracted the API packa</w:t>
+      </w:r>
+      <w:bookmarkStart w:id="0" w:name="_GoBack"/>
+      <w:bookmarkEnd w:id="0"/>
+      <w:r>
+        <w:t>ge. Choose an application pool that has CLR version set to 4.0.</w:t>
       </w:r>
     </w:p>
     <w:p>
@@ -648,6 +658,267 @@
     <w:p>
       <w:pPr>
         <w:pStyle w:val="ListParagraph"/>
+        <w:rPr>
+          <w:lang w:val="en-US"/>
+        </w:rPr>
+      </w:pPr>
+    </w:p>
+    <w:p>
+      <w:pPr>
+        <w:pStyle w:val="ListParagraph"/>
+        <w:rPr>
+          <w:lang w:val="en-US"/>
+        </w:rPr>
+      </w:pPr>
+      <w:r>
+        <w:rPr>
+          <w:lang w:val="en-US"/>
+        </w:rPr>
+        <w:t xml:space="preserve">If you would rather like to send the API username and password with the request’s Authorization header (Basic scheme only), you are welcome to do so. This ASP.NET Web API handles this scenario where it checks the Authorization header which is in the form “Basic </w:t>
+      </w:r>
+      <w:proofErr w:type="spellStart"/>
+      <w:r>
+        <w:rPr>
+          <w:lang w:val="en-US"/>
+        </w:rPr>
+        <w:t>xxxxx</w:t>
+      </w:r>
+      <w:proofErr w:type="spellEnd"/>
+      <w:r>
+        <w:rPr>
+          <w:lang w:val="en-US"/>
+        </w:rPr>
+        <w:t>” and extracts the Autotask API username and password from it and uses it for further requests.</w:t>
+      </w:r>
+    </w:p>
+    <w:p>
+      <w:pPr>
+        <w:pStyle w:val="ListParagraph"/>
+        <w:rPr>
+          <w:lang w:val="en-US"/>
+        </w:rPr>
+      </w:pPr>
+    </w:p>
+    <w:p>
+      <w:pPr>
+        <w:pStyle w:val="ListParagraph"/>
+        <w:rPr>
+          <w:lang w:val="en-US"/>
+        </w:rPr>
+      </w:pPr>
+      <w:r>
+        <w:rPr>
+          <w:lang w:val="en-US"/>
+        </w:rPr>
+        <w:t xml:space="preserve">If you get an error saying that “API is not initialized” or “Invalid username and password”, please check the Authorization header </w:t>
+      </w:r>
+      <w:r>
+        <w:rPr>
+          <w:lang w:val="en-US"/>
+        </w:rPr>
+        <w:t xml:space="preserve">or </w:t>
+      </w:r>
+      <w:proofErr w:type="spellStart"/>
+      <w:r>
+        <w:rPr>
+          <w:lang w:val="en-US"/>
+        </w:rPr>
+        <w:t>appSettings</w:t>
+      </w:r>
+      <w:proofErr w:type="spellEnd"/>
+      <w:r>
+        <w:rPr>
+          <w:lang w:val="en-US"/>
+        </w:rPr>
+        <w:t xml:space="preserve"> keys.</w:t>
+      </w:r>
+    </w:p>
+    <w:p>
+      <w:pPr>
+        <w:pStyle w:val="ListParagraph"/>
+        <w:rPr>
+          <w:lang w:val="en-US"/>
+        </w:rPr>
+      </w:pPr>
+    </w:p>
+    <w:p>
+      <w:pPr>
+        <w:pStyle w:val="ListParagraph"/>
+        <w:shd w:val="clear" w:color="auto" w:fill="F2F2F2"/>
+        <w:spacing w:before="150" w:after="225" w:line="240" w:lineRule="auto"/>
+        <w:textAlignment w:val="baseline"/>
+        <w:rPr>
+          <w:rFonts w:ascii="Calibri" w:eastAsia="Times New Roman" w:hAnsi="Calibri" w:cs="Calibri"/>
+          <w:i/>
+          <w:iCs/>
+          <w:color w:val="373737"/>
+          <w:sz w:val="24"/>
+          <w:szCs w:val="24"/>
+          <w:lang w:eastAsia="en-IN"/>
+        </w:rPr>
+      </w:pPr>
+      <w:r>
+        <w:rPr>
+          <w:rFonts w:ascii="Calibri" w:eastAsia="Times New Roman" w:hAnsi="Calibri" w:cs="Calibri"/>
+          <w:i/>
+          <w:iCs/>
+          <w:color w:val="373737"/>
+          <w:sz w:val="24"/>
+          <w:szCs w:val="24"/>
+          <w:lang w:eastAsia="en-IN"/>
+        </w:rPr>
+        <w:t xml:space="preserve">Important: Either </w:t>
+      </w:r>
+      <w:proofErr w:type="spellStart"/>
+      <w:r>
+        <w:rPr>
+          <w:rFonts w:ascii="Calibri" w:eastAsia="Times New Roman" w:hAnsi="Calibri" w:cs="Calibri"/>
+          <w:i/>
+          <w:iCs/>
+          <w:color w:val="373737"/>
+          <w:sz w:val="24"/>
+          <w:szCs w:val="24"/>
+          <w:lang w:eastAsia="en-IN"/>
+        </w:rPr>
+        <w:t>web.config</w:t>
+      </w:r>
+      <w:proofErr w:type="spellEnd"/>
+      <w:r>
+        <w:rPr>
+          <w:rFonts w:ascii="Calibri" w:eastAsia="Times New Roman" w:hAnsi="Calibri" w:cs="Calibri"/>
+          <w:i/>
+          <w:iCs/>
+          <w:color w:val="373737"/>
+          <w:sz w:val="24"/>
+          <w:szCs w:val="24"/>
+          <w:lang w:eastAsia="en-IN"/>
+        </w:rPr>
+        <w:t xml:space="preserve"> </w:t>
+      </w:r>
+      <w:proofErr w:type="spellStart"/>
+      <w:r>
+        <w:rPr>
+          <w:rFonts w:ascii="Calibri" w:eastAsia="Times New Roman" w:hAnsi="Calibri" w:cs="Calibri"/>
+          <w:i/>
+          <w:iCs/>
+          <w:color w:val="373737"/>
+          <w:sz w:val="24"/>
+          <w:szCs w:val="24"/>
+          <w:lang w:eastAsia="en-IN"/>
+        </w:rPr>
+        <w:t>appSettings</w:t>
+      </w:r>
+      <w:proofErr w:type="spellEnd"/>
+      <w:r>
+        <w:rPr>
+          <w:rFonts w:ascii="Calibri" w:eastAsia="Times New Roman" w:hAnsi="Calibri" w:cs="Calibri"/>
+          <w:i/>
+          <w:iCs/>
+          <w:color w:val="373737"/>
+          <w:sz w:val="24"/>
+          <w:szCs w:val="24"/>
+          <w:lang w:eastAsia="en-IN"/>
+        </w:rPr>
+        <w:t xml:space="preserve"> keys for Autotask API username and password must have valid values </w:t>
+      </w:r>
+      <w:r>
+        <w:rPr>
+          <w:rFonts w:ascii="Calibri" w:eastAsia="Times New Roman" w:hAnsi="Calibri" w:cs="Calibri"/>
+          <w:i/>
+          <w:iCs/>
+          <w:color w:val="373737"/>
+          <w:sz w:val="24"/>
+          <w:szCs w:val="24"/>
+          <w:lang w:eastAsia="en-IN"/>
+        </w:rPr>
+        <w:t xml:space="preserve">or request authorization header must be containing basic </w:t>
+      </w:r>
+      <w:proofErr w:type="spellStart"/>
+      <w:r>
+        <w:rPr>
+          <w:rFonts w:ascii="Calibri" w:eastAsia="Times New Roman" w:hAnsi="Calibri" w:cs="Calibri"/>
+          <w:i/>
+          <w:iCs/>
+          <w:color w:val="373737"/>
+          <w:sz w:val="24"/>
+          <w:szCs w:val="24"/>
+          <w:lang w:eastAsia="en-IN"/>
+        </w:rPr>
+        <w:t>auth</w:t>
+      </w:r>
+      <w:proofErr w:type="spellEnd"/>
+      <w:r>
+        <w:rPr>
+          <w:rFonts w:ascii="Calibri" w:eastAsia="Times New Roman" w:hAnsi="Calibri" w:cs="Calibri"/>
+          <w:i/>
+          <w:iCs/>
+          <w:color w:val="373737"/>
+          <w:sz w:val="24"/>
+          <w:szCs w:val="24"/>
+          <w:lang w:eastAsia="en-IN"/>
+        </w:rPr>
+        <w:t xml:space="preserve"> scheme with valid Autotask API username and password. If both</w:t>
+      </w:r>
+      <w:r>
+        <w:rPr>
+          <w:rFonts w:ascii="Calibri" w:eastAsia="Times New Roman" w:hAnsi="Calibri" w:cs="Calibri"/>
+          <w:i/>
+          <w:iCs/>
+          <w:color w:val="373737"/>
+          <w:sz w:val="24"/>
+          <w:szCs w:val="24"/>
+          <w:lang w:eastAsia="en-IN"/>
+        </w:rPr>
+        <w:t xml:space="preserve"> of</w:t>
+      </w:r>
+      <w:r>
+        <w:rPr>
+          <w:rFonts w:ascii="Calibri" w:eastAsia="Times New Roman" w:hAnsi="Calibri" w:cs="Calibri"/>
+          <w:i/>
+          <w:iCs/>
+          <w:color w:val="373737"/>
+          <w:sz w:val="24"/>
+          <w:szCs w:val="24"/>
+          <w:lang w:eastAsia="en-IN"/>
+        </w:rPr>
+        <w:t xml:space="preserve"> these checks fail, you will receive authorization error </w:t>
+      </w:r>
+      <w:r>
+        <w:rPr>
+          <w:rFonts w:ascii="Calibri" w:eastAsia="Times New Roman" w:hAnsi="Calibri" w:cs="Calibri"/>
+          <w:i/>
+          <w:iCs/>
+          <w:color w:val="373737"/>
+          <w:sz w:val="24"/>
+          <w:szCs w:val="24"/>
+          <w:lang w:eastAsia="en-IN"/>
+        </w:rPr>
+        <w:t xml:space="preserve">or internal server error </w:t>
+      </w:r>
+      <w:r>
+        <w:rPr>
+          <w:rFonts w:ascii="Calibri" w:eastAsia="Times New Roman" w:hAnsi="Calibri" w:cs="Calibri"/>
+          <w:i/>
+          <w:iCs/>
+          <w:color w:val="373737"/>
+          <w:sz w:val="24"/>
+          <w:szCs w:val="24"/>
+          <w:lang w:eastAsia="en-IN"/>
+        </w:rPr>
+        <w:t>from this Web API.</w:t>
+      </w:r>
+    </w:p>
+    <w:p>
+      <w:pPr>
+        <w:pStyle w:val="ListParagraph"/>
+        <w:rPr>
+          <w:rStyle w:val="Emphasis"/>
+        </w:rPr>
+      </w:pPr>
+    </w:p>
+    <w:p>
+      <w:pPr>
+        <w:pStyle w:val="ListParagraph"/>
         <w:numPr>
           <w:ilvl w:val="0"/>
           <w:numId w:val="2"/>
@@ -713,6 +984,7 @@
         <w:rPr>
           <w:lang w:val="en-US"/>
         </w:rPr>
+        <w:lastRenderedPageBreak/>
         <w:t xml:space="preserve"> </w:t>
       </w:r>
     </w:p>
@@ -798,14 +1070,27 @@
       <w:r>
         <w:t xml:space="preserve">Figure </w:t>
       </w:r>
-      <w:fldSimple w:instr=" SEQ Figure \* ARABIC ">
-        <w:r>
-          <w:rPr>
-            <w:noProof/>
-          </w:rPr>
-          <w:t>2</w:t>
-        </w:r>
-      </w:fldSimple>
+      <w:r>
+        <w:fldChar w:fldCharType="begin"/>
+      </w:r>
+      <w:r>
+        <w:instrText xml:space="preserve"> SEQ Figure \* ARABIC </w:instrText>
+      </w:r>
+      <w:r>
+        <w:fldChar w:fldCharType="separate"/>
+      </w:r>
+      <w:r>
+        <w:rPr>
+          <w:noProof/>
+        </w:rPr>
+        <w:t>2</w:t>
+      </w:r>
+      <w:r>
+        <w:rPr>
+          <w:noProof/>
+        </w:rPr>
+        <w:fldChar w:fldCharType="end"/>
+      </w:r>
       <w:r>
         <w:t xml:space="preserve"> API test page</w:t>
       </w:r>
@@ -1754,6 +2039,17 @@
       <w:szCs w:val="18"/>
     </w:rPr>
   </w:style>
+  <w:style w:type="character" w:styleId="Emphasis">
+    <w:name w:val="Emphasis"/>
+    <w:basedOn w:val="DefaultParagraphFont"/>
+    <w:uiPriority w:val="20"/>
+    <w:qFormat/>
+    <w:rsid w:val="00BE0026"/>
+    <w:rPr>
+      <w:i/>
+      <w:iCs/>
+    </w:rPr>
+  </w:style>
 </w:styles>
 </file>
 

</xml_diff>

<commit_message>
Corrected API test page
</commit_message>
<xml_diff>
--- a/DeploymentGuide.docx
+++ b/DeploymentGuide.docx
@@ -150,19 +150,7 @@
         <w:rPr>
           <w:lang w:val="en-US"/>
         </w:rPr>
-        <w:t xml:space="preserve"> For example, the API works fine when I host it on Amazon Web Services</w:t>
-      </w:r>
-      <w:r>
-        <w:rPr>
-          <w:lang w:val="en-US"/>
-        </w:rPr>
-        <w:t xml:space="preserve"> (AWS)</w:t>
-      </w:r>
-      <w:r>
-        <w:rPr>
-          <w:lang w:val="en-US"/>
-        </w:rPr>
-        <w:t>.</w:t>
+        <w:t xml:space="preserve"> </w:t>
       </w:r>
     </w:p>
     <w:p>
@@ -180,7 +168,19 @@
         <w:rPr>
           <w:lang w:val="en-US"/>
         </w:rPr>
-        <w:t>When deploying on IIS, please use t.NET v4.0 as CLR version of the application pool under which the API will run.</w:t>
+        <w:t>When deploying on IIS, please use t</w:t>
+      </w:r>
+      <w:r>
+        <w:rPr>
+          <w:lang w:val="en-US"/>
+        </w:rPr>
+        <w:t xml:space="preserve">he </w:t>
+      </w:r>
+      <w:r>
+        <w:rPr>
+          <w:lang w:val="en-US"/>
+        </w:rPr>
+        <w:t>.NET v4.0 as CLR version of the application pool under which the API will run.</w:t>
       </w:r>
     </w:p>
     <w:p>
@@ -257,7 +257,13 @@
         <w:rPr>
           <w:lang w:val="en-US"/>
         </w:rPr>
-        <w:t>xtract its contents on a directory of your preference on the server you would like to deploy the API to.</w:t>
+        <w:t>xtract its contents i</w:t>
+      </w:r>
+      <w:r>
+        <w:rPr>
+          <w:lang w:val="en-US"/>
+        </w:rPr>
+        <w:t>n a directory of your preference on the server you would like to deploy the API to.</w:t>
       </w:r>
     </w:p>
     <w:p>
@@ -281,7 +287,19 @@
         <w:rPr>
           <w:lang w:val="en-US"/>
         </w:rPr>
-        <w:t xml:space="preserve"> For example, you can choose Microsoft web deploy to deploy the API to AWS EC2 (</w:t>
+        <w:t xml:space="preserve"> For example, you can choose Microsoft </w:t>
+      </w:r>
+      <w:r>
+        <w:rPr>
+          <w:lang w:val="en-US"/>
+        </w:rPr>
+        <w:t>Web D</w:t>
+      </w:r>
+      <w:r>
+        <w:rPr>
+          <w:lang w:val="en-US"/>
+        </w:rPr>
+        <w:t>eploy to deploy the API to AWS EC2 (</w:t>
       </w:r>
       <w:hyperlink r:id="rId8" w:history="1">
         <w:r>
@@ -313,6 +331,12 @@
         </w:rPr>
         <w:t xml:space="preserve">. </w:t>
       </w:r>
+      <w:r>
+        <w:rPr>
+          <w:lang w:val="en-US"/>
+        </w:rPr>
+        <w:t xml:space="preserve">Another popular alternative is Windows Azure hosting. </w:t>
+      </w:r>
     </w:p>
     <w:p>
       <w:pPr>
@@ -329,7 +353,19 @@
         <w:rPr>
           <w:lang w:val="en-US"/>
         </w:rPr>
-        <w:t>This step onwards, I assume that you are deploying to IIS on a Windows Server on your premise. However, please note that steps 5 and 7-11 are still needed for cloud hosting scenario. Please carry out step 5 before you host the API to cloud. For on-premise deployment to IIS, please c</w:t>
+        <w:t xml:space="preserve">This step onwards, I assume that you are deploying to IIS on a Windows Server on your premise. However, please note that steps 5 and 7-11 are still needed for cloud hosting scenario. Please carry out step 5 before you host the API </w:t>
+      </w:r>
+      <w:r>
+        <w:rPr>
+          <w:lang w:val="en-US"/>
+        </w:rPr>
+        <w:t xml:space="preserve">on </w:t>
+      </w:r>
+      <w:r>
+        <w:rPr>
+          <w:lang w:val="en-US"/>
+        </w:rPr>
+        <w:t>cloud. For on-premise deployment to IIS, please c</w:t>
       </w:r>
       <w:r>
         <w:rPr>
@@ -431,12 +467,10 @@
         <w:fldChar w:fldCharType="end"/>
       </w:r>
       <w:r>
-        <w:t xml:space="preserve"> Create a new application and choose the directory where you extracted the API packa</w:t>
-      </w:r>
-      <w:bookmarkStart w:id="0" w:name="_GoBack"/>
-      <w:bookmarkEnd w:id="0"/>
-      <w:r>
-        <w:t>ge. Choose an application pool that has CLR version set to 4.0.</w:t>
+        <w:t xml:space="preserve"> Create a new application and choose the directory where you extracted the API package. Choose an application pool that has CLR version set to 4.0.</w:t>
+      </w:r>
+      <w:r>
+        <w:t xml:space="preserve"> </w:t>
       </w:r>
     </w:p>
     <w:p>
@@ -459,77 +493,16 @@
     </w:p>
     <w:p>
       <w:pPr>
-        <w:pStyle w:val="ListParagraph"/>
-        <w:shd w:val="clear" w:color="auto" w:fill="F2F2F2"/>
-        <w:spacing w:before="150" w:after="225" w:line="240" w:lineRule="auto"/>
-        <w:textAlignment w:val="baseline"/>
-        <w:rPr>
-          <w:rFonts w:ascii="Calibri" w:eastAsia="Times New Roman" w:hAnsi="Calibri" w:cs="Calibri"/>
-          <w:color w:val="373737"/>
-          <w:sz w:val="24"/>
-          <w:szCs w:val="24"/>
-          <w:lang w:eastAsia="en-IN"/>
-        </w:rPr>
-      </w:pPr>
-      <w:r>
-        <w:rPr>
-          <w:rFonts w:ascii="Calibri" w:eastAsia="Times New Roman" w:hAnsi="Calibri" w:cs="Calibri"/>
-          <w:color w:val="373737"/>
-          <w:sz w:val="24"/>
-          <w:szCs w:val="24"/>
-          <w:lang w:eastAsia="en-IN"/>
-        </w:rPr>
-        <w:t>Update two keys under the</w:t>
-      </w:r>
-      <w:r>
-        <w:rPr>
-          <w:rFonts w:ascii="Calibri" w:eastAsia="Times New Roman" w:hAnsi="Calibri" w:cs="Calibri"/>
-          <w:color w:val="373737"/>
-          <w:sz w:val="24"/>
-          <w:szCs w:val="24"/>
-          <w:lang w:eastAsia="en-IN"/>
-        </w:rPr>
-        <w:t xml:space="preserve"> appSettings </w:t>
-      </w:r>
-      <w:r>
-        <w:rPr>
-          <w:rFonts w:ascii="Calibri" w:eastAsia="Times New Roman" w:hAnsi="Calibri" w:cs="Calibri"/>
-          <w:color w:val="373737"/>
-          <w:sz w:val="24"/>
-          <w:szCs w:val="24"/>
-          <w:lang w:eastAsia="en-IN"/>
-        </w:rPr>
-        <w:t xml:space="preserve">tag </w:t>
-      </w:r>
-      <w:r>
-        <w:rPr>
-          <w:rFonts w:ascii="Calibri" w:eastAsia="Times New Roman" w:hAnsi="Calibri" w:cs="Calibri"/>
-          <w:color w:val="373737"/>
-          <w:sz w:val="24"/>
-          <w:szCs w:val="24"/>
-          <w:lang w:eastAsia="en-IN"/>
-        </w:rPr>
-        <w:t xml:space="preserve">with values as per your Autotask Account. </w:t>
-      </w:r>
-      <w:r>
-        <w:rPr>
-          <w:rFonts w:ascii="Calibri" w:eastAsia="Times New Roman" w:hAnsi="Calibri" w:cs="Calibri"/>
-          <w:color w:val="373737"/>
-          <w:sz w:val="24"/>
-          <w:szCs w:val="24"/>
-          <w:lang w:eastAsia="en-IN"/>
-        </w:rPr>
-        <w:t xml:space="preserve">Your account </w:t>
-      </w:r>
-      <w:r>
-        <w:rPr>
-          <w:rFonts w:ascii="Calibri" w:eastAsia="Times New Roman" w:hAnsi="Calibri" w:cs="Calibri"/>
-          <w:color w:val="373737"/>
-          <w:sz w:val="24"/>
-          <w:szCs w:val="24"/>
-          <w:lang w:eastAsia="en-IN"/>
-        </w:rPr>
-        <w:t>must be enabled for API access to use this ASP.NET Web API and underlying SOAP API.</w:t>
+        <w:ind w:left="720"/>
+        <w:rPr>
+          <w:lang w:val="en-US"/>
+        </w:rPr>
+      </w:pPr>
+      <w:r>
+        <w:rPr>
+          <w:lang w:val="en-US"/>
+        </w:rPr>
+        <w:t>Update two keys under the appSettings tag with values as per your Autotask Account. Your account must be enabled for API access to use this ASP.NET Web API and underlying SOAP API.</w:t>
       </w:r>
     </w:p>
     <w:p>
@@ -558,42 +531,6 @@
         <w:ind w:right="45"/>
         <w:textAlignment w:val="baseline"/>
         <w:rPr>
-          <w:rFonts w:ascii="Lucida Console" w:eastAsia="Times New Roman" w:hAnsi="Lucida Console" w:cs="Courier New"/>
-          <w:color w:val="222222"/>
-          <w:sz w:val="21"/>
-          <w:szCs w:val="21"/>
-          <w:bdr w:val="none" w:sz="0" w:space="0" w:color="auto" w:frame="1"/>
-          <w:shd w:val="clear" w:color="auto" w:fill="FFFFFF"/>
-          <w:lang w:eastAsia="en-IN"/>
-        </w:rPr>
-      </w:pPr>
-    </w:p>
-    <w:p>
-      <w:pPr>
-        <w:pStyle w:val="ListParagraph"/>
-        <w:shd w:val="clear" w:color="auto" w:fill="F8F8F8"/>
-        <w:tabs>
-          <w:tab w:val="left" w:pos="916"/>
-          <w:tab w:val="left" w:pos="1832"/>
-          <w:tab w:val="left" w:pos="2748"/>
-          <w:tab w:val="left" w:pos="3664"/>
-          <w:tab w:val="left" w:pos="4580"/>
-          <w:tab w:val="left" w:pos="5496"/>
-          <w:tab w:val="left" w:pos="6412"/>
-          <w:tab w:val="left" w:pos="7328"/>
-          <w:tab w:val="left" w:pos="8244"/>
-          <w:tab w:val="left" w:pos="9160"/>
-          <w:tab w:val="left" w:pos="10076"/>
-          <w:tab w:val="left" w:pos="10992"/>
-          <w:tab w:val="left" w:pos="11908"/>
-          <w:tab w:val="left" w:pos="12824"/>
-          <w:tab w:val="left" w:pos="13740"/>
-          <w:tab w:val="left" w:pos="14656"/>
-        </w:tabs>
-        <w:spacing w:after="0" w:line="240" w:lineRule="auto"/>
-        <w:ind w:right="45"/>
-        <w:textAlignment w:val="baseline"/>
-        <w:rPr>
           <w:rFonts w:ascii="Calibri" w:eastAsia="Times New Roman" w:hAnsi="Calibri" w:cs="Calibri"/>
           <w:color w:val="373737"/>
           <w:sz w:val="24"/>
@@ -609,7 +546,29 @@
           <w:szCs w:val="24"/>
           <w:lang w:eastAsia="en-IN"/>
         </w:rPr>
-        <w:t>&lt;add key="APIUsername" value="" /&gt;</w:t>
+        <w:t>&lt;add key="</w:t>
+      </w:r>
+      <w:proofErr w:type="spellStart"/>
+      <w:r>
+        <w:rPr>
+          <w:rFonts w:ascii="Calibri" w:eastAsia="Times New Roman" w:hAnsi="Calibri" w:cs="Calibri"/>
+          <w:color w:val="373737"/>
+          <w:sz w:val="24"/>
+          <w:szCs w:val="24"/>
+          <w:lang w:eastAsia="en-IN"/>
+        </w:rPr>
+        <w:t>APIUsername</w:t>
+      </w:r>
+      <w:proofErr w:type="spellEnd"/>
+      <w:r>
+        <w:rPr>
+          <w:rFonts w:ascii="Calibri" w:eastAsia="Times New Roman" w:hAnsi="Calibri" w:cs="Calibri"/>
+          <w:color w:val="373737"/>
+          <w:sz w:val="24"/>
+          <w:szCs w:val="24"/>
+          <w:lang w:eastAsia="en-IN"/>
+        </w:rPr>
+        <w:t>" value="" /&gt;</w:t>
       </w:r>
     </w:p>
     <w:p>
@@ -674,7 +633,19 @@
         <w:rPr>
           <w:lang w:val="en-US"/>
         </w:rPr>
-        <w:t xml:space="preserve">If you would rather like to send the API username and password with the request’s Authorization header (Basic scheme only), you are welcome to do so. This ASP.NET Web API handles this scenario where it checks the Authorization header which is in the form “Basic </w:t>
+        <w:t xml:space="preserve">If you would rather like to send the API username and password with the </w:t>
+      </w:r>
+      <w:r>
+        <w:rPr>
+          <w:lang w:val="en-US"/>
+        </w:rPr>
+        <w:t>request’s Authorization header</w:t>
+      </w:r>
+      <w:r>
+        <w:rPr>
+          <w:lang w:val="en-US"/>
+        </w:rPr>
+        <w:t xml:space="preserve">, you are welcome to do so. This ASP.NET Web API handles this scenario where it checks the Authorization header which is in the form “Basic </w:t>
       </w:r>
       <w:proofErr w:type="spellStart"/>
       <w:r>
@@ -732,14 +703,54 @@
         </w:rPr>
         <w:t xml:space="preserve"> keys.</w:t>
       </w:r>
-    </w:p>
-    <w:p>
-      <w:pPr>
-        <w:pStyle w:val="ListParagraph"/>
-        <w:rPr>
-          <w:lang w:val="en-US"/>
-        </w:rPr>
-      </w:pPr>
+      <w:bookmarkStart w:id="0" w:name="_GoBack"/>
+      <w:bookmarkEnd w:id="0"/>
+    </w:p>
+    <w:p>
+      <w:pPr>
+        <w:pStyle w:val="ListParagraph"/>
+        <w:rPr>
+          <w:lang w:val="en-US"/>
+        </w:rPr>
+      </w:pPr>
+    </w:p>
+    <w:p>
+      <w:pPr>
+        <w:ind w:left="720"/>
+      </w:pPr>
+      <w:r>
+        <w:rPr>
+          <w:lang w:val="en-US"/>
+        </w:rPr>
+        <w:t xml:space="preserve">Please refer to </w:t>
+      </w:r>
+      <w:hyperlink r:id="rId11" w:history="1">
+        <w:r>
+          <w:rPr>
+            <w:rStyle w:val="Hyperlink"/>
+          </w:rPr>
+          <w:t>https://prasadnarwadkar.github.io/AutotaskWebAPI/</w:t>
+        </w:r>
+      </w:hyperlink>
+      <w:r>
+        <w:t xml:space="preserve"> to know how to set </w:t>
+      </w:r>
+      <w:proofErr w:type="spellStart"/>
+      <w:r>
+        <w:t>auth</w:t>
+      </w:r>
+      <w:proofErr w:type="spellEnd"/>
+      <w:r>
+        <w:t xml:space="preserve"> header from JavaScript and from a .NET console app. Those snippets will give you an idea about how to set the </w:t>
+      </w:r>
+      <w:proofErr w:type="spellStart"/>
+      <w:r>
+        <w:t>auth</w:t>
+      </w:r>
+      <w:proofErr w:type="spellEnd"/>
+      <w:r>
+        <w:t xml:space="preserve"> header on a request from within any client app.</w:t>
+      </w:r>
     </w:p>
     <w:p>
       <w:pPr>
@@ -957,7 +968,7 @@
         </w:rPr>
         <w:t xml:space="preserve">base URL such as </w:t>
       </w:r>
-      <w:hyperlink r:id="rId11" w:history="1">
+      <w:hyperlink r:id="rId12" w:history="1">
         <w:r>
           <w:rPr>
             <w:rStyle w:val="Hyperlink"/>
@@ -972,127 +983,11 @@
         </w:rPr>
         <w:t>.</w:t>
       </w:r>
-    </w:p>
-    <w:p>
-      <w:pPr>
-        <w:pStyle w:val="ListParagraph"/>
-        <w:rPr>
-          <w:lang w:val="en-US"/>
-        </w:rPr>
-      </w:pPr>
-      <w:r>
-        <w:rPr>
-          <w:lang w:val="en-US"/>
-        </w:rPr>
-        <w:lastRenderedPageBreak/>
-        <w:t xml:space="preserve"> </w:t>
-      </w:r>
-    </w:p>
-    <w:p>
-      <w:pPr>
-        <w:pStyle w:val="ListParagraph"/>
-        <w:rPr>
-          <w:lang w:val="en-US"/>
-        </w:rPr>
-      </w:pPr>
-      <w:r>
-        <w:rPr>
-          <w:lang w:val="en-US"/>
-        </w:rPr>
-        <w:t>If you see a page like the following, your deployment is successful.</w:t>
-      </w:r>
-    </w:p>
-    <w:p>
-      <w:pPr>
-        <w:pStyle w:val="ListParagraph"/>
-        <w:keepNext/>
-      </w:pPr>
-      <w:r>
-        <w:rPr>
-          <w:noProof/>
-          <w:lang w:eastAsia="en-IN"/>
-        </w:rPr>
-        <w:drawing>
-          <wp:inline distT="0" distB="0" distL="0" distR="0">
-            <wp:extent cx="3667125" cy="962025"/>
-            <wp:effectExtent l="0" t="0" r="9525" b="9525"/>
-            <wp:docPr id="2" name="Picture 2"/>
-            <wp:cNvGraphicFramePr>
-              <a:graphicFrameLocks xmlns:a="http://schemas.openxmlformats.org/drawingml/2006/main" noChangeAspect="1"/>
-            </wp:cNvGraphicFramePr>
-            <a:graphic xmlns:a="http://schemas.openxmlformats.org/drawingml/2006/main">
-              <a:graphicData uri="http://schemas.openxmlformats.org/drawingml/2006/picture">
-                <pic:pic xmlns:pic="http://schemas.openxmlformats.org/drawingml/2006/picture">
-                  <pic:nvPicPr>
-                    <pic:cNvPr id="0" name="Picture 1"/>
-                    <pic:cNvPicPr>
-                      <a:picLocks noChangeAspect="1" noChangeArrowheads="1"/>
-                    </pic:cNvPicPr>
-                  </pic:nvPicPr>
-                  <pic:blipFill>
-                    <a:blip r:embed="rId12">
-                      <a:extLst>
-                        <a:ext uri="{28A0092B-C50C-407E-A947-70E740481C1C}">
-                          <a14:useLocalDpi xmlns:a14="http://schemas.microsoft.com/office/drawing/2010/main" val="0"/>
-                        </a:ext>
-                      </a:extLst>
-                    </a:blip>
-                    <a:srcRect/>
-                    <a:stretch>
-                      <a:fillRect/>
-                    </a:stretch>
-                  </pic:blipFill>
-                  <pic:spPr bwMode="auto">
-                    <a:xfrm>
-                      <a:off x="0" y="0"/>
-                      <a:ext cx="3667125" cy="962025"/>
-                    </a:xfrm>
-                    <a:prstGeom prst="rect">
-                      <a:avLst/>
-                    </a:prstGeom>
-                    <a:noFill/>
-                    <a:ln>
-                      <a:noFill/>
-                    </a:ln>
-                  </pic:spPr>
-                </pic:pic>
-              </a:graphicData>
-            </a:graphic>
-          </wp:inline>
-        </w:drawing>
-      </w:r>
-    </w:p>
-    <w:p>
-      <w:pPr>
-        <w:pStyle w:val="Caption"/>
-        <w:ind w:firstLine="720"/>
-      </w:pPr>
-      <w:r>
-        <w:t xml:space="preserve">Figure </w:t>
-      </w:r>
-      <w:r>
-        <w:fldChar w:fldCharType="begin"/>
-      </w:r>
-      <w:r>
-        <w:instrText xml:space="preserve"> SEQ Figure \* ARABIC </w:instrText>
-      </w:r>
-      <w:r>
-        <w:fldChar w:fldCharType="separate"/>
-      </w:r>
-      <w:r>
-        <w:rPr>
-          <w:noProof/>
-        </w:rPr>
-        <w:t>2</w:t>
-      </w:r>
-      <w:r>
-        <w:rPr>
-          <w:noProof/>
-        </w:rPr>
-        <w:fldChar w:fldCharType="end"/>
-      </w:r>
-      <w:r>
-        <w:t xml:space="preserve"> API test page</w:t>
+      <w:r>
+        <w:rPr>
+          <w:lang w:val="en-US"/>
+        </w:rPr>
+        <w:t xml:space="preserve"> On the API test page, you can enter your Autotask API username and password and an account name to search and submit the search. If all goes well, you should see the account(s) searched.</w:t>
       </w:r>
     </w:p>
     <w:p>
@@ -1133,7 +1028,13 @@
         </w:rPr>
       </w:pPr>
       <w:r>
-        <w:t xml:space="preserve">Your Autotask API account username and password must be correct to correctly use this ASP.NET Web API. </w:t>
+        <w:t xml:space="preserve">Your Autotask API account username and password must be </w:t>
+      </w:r>
+      <w:r>
+        <w:t>valid</w:t>
+      </w:r>
+      <w:r>
+        <w:t xml:space="preserve"> to use this ASP.NET Web API. </w:t>
       </w:r>
     </w:p>
     <w:p>

</xml_diff>